<commit_message>
remove duplicate and moved some items
</commit_message>
<xml_diff>
--- a/poster מלל.docx
+++ b/poster מלל.docx
@@ -20,7 +20,7 @@
         <w:rPr>
           <w:lang w:val="en-US"/>
         </w:rPr>
-        <w:t>Many times requests and events depend on location, for example, seeking a partner for solving a math task, to study to sociology test or to seek volunteers for helping elderly near the campus. There is a need to conveniently filter opportunities by location.</w:t>
+        <w:t>Requests and events often depend on location, for example seeking a partner in the university library solving to solve a math task, to study to sociology test or to seek volunteers for helping elderly near the campus. There’s a need to conveniently filter opportunities by location.</w:t>
       </w:r>
     </w:p>
     <w:p>
@@ -41,7 +41,7 @@
         <w:rPr>
           <w:lang w:val="en-US"/>
         </w:rPr>
-        <w:t>To supply a sharing social platform for Ariel University students/staff to connect, to “give and take” help and post events, easily based on location.</w:t>
+        <w:t>To supply a sharing social platform for Ariel University students/staff to connect better, to “give and take” help and post events, easily based on location.</w:t>
       </w:r>
     </w:p>
     <w:p>
@@ -63,7 +63,7 @@
       <w:pPr>
         <w:numPr>
           <w:ilvl w:val="0"/>
-          <w:numId w:val="1"/>
+          <w:numId w:val="4"/>
         </w:numPr>
       </w:pPr>
       <w:r>
@@ -77,7 +77,7 @@
       <w:pPr>
         <w:numPr>
           <w:ilvl w:val="0"/>
-          <w:numId w:val="1"/>
+          <w:numId w:val="4"/>
         </w:numPr>
       </w:pPr>
       <w:r>
@@ -91,7 +91,7 @@
       <w:pPr>
         <w:numPr>
           <w:ilvl w:val="0"/>
-          <w:numId w:val="1"/>
+          <w:numId w:val="4"/>
         </w:numPr>
       </w:pPr>
       <w:r>
@@ -105,7 +105,7 @@
       <w:pPr>
         <w:numPr>
           <w:ilvl w:val="0"/>
-          <w:numId w:val="1"/>
+          <w:numId w:val="4"/>
         </w:numPr>
       </w:pPr>
       <w:r>
@@ -119,7 +119,7 @@
       <w:pPr>
         <w:numPr>
           <w:ilvl w:val="0"/>
-          <w:numId w:val="1"/>
+          <w:numId w:val="4"/>
         </w:numPr>
       </w:pPr>
       <w:r>
@@ -147,7 +147,7 @@
         <w:rPr>
           <w:lang w:val="en-US"/>
         </w:rPr>
-        <w:t>Combining the power of a map service- Google Maps, with database storing- Google Firebase Real Time database, to create a system dedicated for Ariel University’s students and staff</w:t>
+        <w:t>Combining the power of a map service using Google Maps, with data storing using Firebase Real Time database, to create a system dedicated for Ariel University students and staff, where they can place events on a shared map</w:t>
       </w:r>
     </w:p>
     <w:p>
@@ -162,21 +162,35 @@
       <w:pPr>
         <w:numPr>
           <w:ilvl w:val="0"/>
-          <w:numId w:val="2"/>
-        </w:numPr>
-      </w:pPr>
-      <w:r>
-        <w:rPr>
-          <w:lang w:val="en-US"/>
-        </w:rPr>
-        <w:t xml:space="preserve">Java Android components </w:t>
-      </w:r>
-    </w:p>
-    <w:p>
-      <w:pPr>
-        <w:numPr>
-          <w:ilvl w:val="0"/>
-          <w:numId w:val="2"/>
+          <w:numId w:val="5"/>
+        </w:numPr>
+      </w:pPr>
+      <w:r>
+        <w:rPr>
+          <w:lang w:val="en-US"/>
+        </w:rPr>
+        <w:t>Java Android components</w:t>
+      </w:r>
+    </w:p>
+    <w:p>
+      <w:pPr>
+        <w:numPr>
+          <w:ilvl w:val="0"/>
+          <w:numId w:val="5"/>
+        </w:numPr>
+      </w:pPr>
+      <w:r>
+        <w:rPr>
+          <w:lang w:val="en-US"/>
+        </w:rPr>
+        <w:t>HTML, CSS for Client UI</w:t>
+      </w:r>
+    </w:p>
+    <w:p>
+      <w:pPr>
+        <w:numPr>
+          <w:ilvl w:val="0"/>
+          <w:numId w:val="5"/>
         </w:numPr>
       </w:pPr>
       <w:r>
@@ -190,7 +204,7 @@
       <w:pPr>
         <w:numPr>
           <w:ilvl w:val="0"/>
-          <w:numId w:val="2"/>
+          <w:numId w:val="5"/>
         </w:numPr>
       </w:pPr>
       <w:r>
@@ -204,7 +218,7 @@
       <w:pPr>
         <w:numPr>
           <w:ilvl w:val="0"/>
-          <w:numId w:val="2"/>
+          <w:numId w:val="5"/>
         </w:numPr>
       </w:pPr>
       <w:r>
@@ -218,7 +232,7 @@
       <w:pPr>
         <w:numPr>
           <w:ilvl w:val="0"/>
-          <w:numId w:val="2"/>
+          <w:numId w:val="5"/>
         </w:numPr>
       </w:pPr>
       <w:r>
@@ -263,20 +277,18 @@
       </w:r>
     </w:p>
     <w:p>
+      <w:pPr>
+        <w:numPr>
+          <w:ilvl w:val="0"/>
+          <w:numId w:val="6"/>
+        </w:numPr>
+      </w:pPr>
       <w:r>
         <w:rPr>
           <w:lang w:val="en-US"/>
         </w:rPr>
         <w:t>THIS  PLATORM PROVIDES…</w:t>
       </w:r>
-    </w:p>
-    <w:p>
-      <w:pPr>
-        <w:numPr>
-          <w:ilvl w:val="0"/>
-          <w:numId w:val="3"/>
-        </w:numPr>
-      </w:pPr>
       <w:r>
         <w:rPr>
           <w:lang w:val="en-US"/>
@@ -288,7 +300,7 @@
       <w:pPr>
         <w:numPr>
           <w:ilvl w:val="0"/>
-          <w:numId w:val="3"/>
+          <w:numId w:val="6"/>
         </w:numPr>
       </w:pPr>
       <w:r>
@@ -302,21 +314,21 @@
       <w:pPr>
         <w:numPr>
           <w:ilvl w:val="0"/>
-          <w:numId w:val="3"/>
-        </w:numPr>
-      </w:pPr>
-      <w:r>
-        <w:rPr>
-          <w:lang w:val="en-US"/>
-        </w:rPr>
-        <w:t>a reliable, live and responsive map shared by users</w:t>
-      </w:r>
-    </w:p>
-    <w:p>
-      <w:pPr>
-        <w:numPr>
-          <w:ilvl w:val="0"/>
-          <w:numId w:val="3"/>
+          <w:numId w:val="6"/>
+        </w:numPr>
+      </w:pPr>
+      <w:r>
+        <w:rPr>
+          <w:lang w:val="en-US"/>
+        </w:rPr>
+        <w:t>a reliable, live and interactive map shared by users</w:t>
+      </w:r>
+    </w:p>
+    <w:p>
+      <w:pPr>
+        <w:numPr>
+          <w:ilvl w:val="0"/>
+          <w:numId w:val="6"/>
         </w:numPr>
       </w:pPr>
       <w:r>
@@ -330,7 +342,7 @@
       <w:pPr>
         <w:numPr>
           <w:ilvl w:val="0"/>
-          <w:numId w:val="3"/>
+          <w:numId w:val="6"/>
         </w:numPr>
       </w:pPr>
       <w:r>
@@ -344,7 +356,7 @@
       <w:pPr>
         <w:numPr>
           <w:ilvl w:val="0"/>
-          <w:numId w:val="3"/>
+          <w:numId w:val="6"/>
         </w:numPr>
       </w:pPr>
       <w:r>
@@ -358,7 +370,7 @@
       <w:pPr>
         <w:numPr>
           <w:ilvl w:val="0"/>
-          <w:numId w:val="3"/>
+          <w:numId w:val="6"/>
         </w:numPr>
       </w:pPr>
       <w:r>
@@ -366,7 +378,7 @@
           <w:lang w:val="en-US"/>
         </w:rPr>
         <w:lastRenderedPageBreak/>
-        <w:t>notification of a new request or event according to the user's preferences:  on a chosen radius of live/ pre-determined location</w:t>
+        <w:t>notification of a new request or event according to the user's preferences, on a chosen radius of live or pre-determined location</w:t>
       </w:r>
       <w:r>
         <w:rPr>
@@ -386,7 +398,7 @@
       <w:pPr>
         <w:numPr>
           <w:ilvl w:val="0"/>
-          <w:numId w:val="3"/>
+          <w:numId w:val="6"/>
         </w:numPr>
       </w:pPr>
       <w:r>
@@ -400,7 +412,7 @@
       <w:pPr>
         <w:numPr>
           <w:ilvl w:val="0"/>
-          <w:numId w:val="3"/>
+          <w:numId w:val="6"/>
         </w:numPr>
       </w:pPr>
       <w:r>
@@ -414,14 +426,14 @@
       <w:pPr>
         <w:numPr>
           <w:ilvl w:val="0"/>
-          <w:numId w:val="3"/>
-        </w:numPr>
-      </w:pPr>
-      <w:r>
-        <w:rPr>
-          <w:lang w:val="en-US"/>
-        </w:rPr>
-        <w:t xml:space="preserve"> watch users’ list &amp; users’ requests’ list</w:t>
+          <w:numId w:val="6"/>
+        </w:numPr>
+      </w:pPr>
+      <w:r>
+        <w:rPr>
+          <w:lang w:val="en-US"/>
+        </w:rPr>
+        <w:t xml:space="preserve"> watch users list &amp; users requests list</w:t>
       </w:r>
       <w:r>
         <w:rPr>
@@ -434,14 +446,14 @@
           <w:lang w:val="en-US"/>
         </w:rPr>
         <w:br/>
-        <w:t>SECURITY:</w:t>
-      </w:r>
-    </w:p>
-    <w:p>
-      <w:pPr>
-        <w:numPr>
-          <w:ilvl w:val="0"/>
-          <w:numId w:val="3"/>
+        <w:t>SECURITY &amp; SAFETY:</w:t>
+      </w:r>
+    </w:p>
+    <w:p>
+      <w:pPr>
+        <w:numPr>
+          <w:ilvl w:val="0"/>
+          <w:numId w:val="6"/>
         </w:numPr>
       </w:pPr>
       <w:r>
@@ -455,7 +467,7 @@
       <w:pPr>
         <w:numPr>
           <w:ilvl w:val="0"/>
-          <w:numId w:val="3"/>
+          <w:numId w:val="6"/>
         </w:numPr>
       </w:pPr>
       <w:r>
@@ -469,7 +481,7 @@
       <w:pPr>
         <w:numPr>
           <w:ilvl w:val="0"/>
-          <w:numId w:val="3"/>
+          <w:numId w:val="6"/>
         </w:numPr>
       </w:pPr>
       <w:r>
@@ -478,27 +490,6 @@
         </w:rPr>
         <w:t>Requires phone number verification by SMS code</w:t>
       </w:r>
-    </w:p>
-    <w:p>
-      <w:pPr>
-        <w:numPr>
-          <w:ilvl w:val="0"/>
-          <w:numId w:val="3"/>
-        </w:numPr>
-      </w:pPr>
-      <w:r>
-        <w:rPr>
-          <w:lang w:val="en-US"/>
-        </w:rPr>
-        <w:t>Displays a notification on the phone about a new request or event according to the user's preferences.</w:t>
-      </w:r>
-    </w:p>
-    <w:p>
-      <w:pPr>
-        <w:rPr>
-          <w:lang w:val="en-US"/>
-        </w:rPr>
-      </w:pPr>
     </w:p>
     <w:p/>
     <w:p/>
@@ -655,6 +646,286 @@
     </w:lvl>
   </w:abstractNum>
   <w:abstractNum w:abstractNumId="1" w15:restartNumberingAfterBreak="0">
+    <w:nsid w:val="29D3440C"/>
+    <w:multiLevelType w:val="hybridMultilevel"/>
+    <w:tmpl w:val="824C2BE8"/>
+    <w:lvl w:ilvl="0" w:tplc="F29A9B32">
+      <w:start w:val="1"/>
+      <w:numFmt w:val="bullet"/>
+      <w:lvlText w:val="●"/>
+      <w:lvlJc w:val="left"/>
+      <w:pPr>
+        <w:tabs>
+          <w:tab w:val="num" w:pos="720"/>
+        </w:tabs>
+        <w:ind w:left="720" w:hanging="360"/>
+      </w:pPr>
+      <w:rPr>
+        <w:rFonts w:ascii="Anaheim" w:hAnsi="Anaheim" w:hint="default"/>
+      </w:rPr>
+    </w:lvl>
+    <w:lvl w:ilvl="1" w:tplc="7A3E1568" w:tentative="1">
+      <w:start w:val="1"/>
+      <w:numFmt w:val="bullet"/>
+      <w:lvlText w:val="●"/>
+      <w:lvlJc w:val="left"/>
+      <w:pPr>
+        <w:tabs>
+          <w:tab w:val="num" w:pos="1440"/>
+        </w:tabs>
+        <w:ind w:left="1440" w:hanging="360"/>
+      </w:pPr>
+      <w:rPr>
+        <w:rFonts w:ascii="Anaheim" w:hAnsi="Anaheim" w:hint="default"/>
+      </w:rPr>
+    </w:lvl>
+    <w:lvl w:ilvl="2" w:tplc="A0E281B0" w:tentative="1">
+      <w:start w:val="1"/>
+      <w:numFmt w:val="bullet"/>
+      <w:lvlText w:val="●"/>
+      <w:lvlJc w:val="left"/>
+      <w:pPr>
+        <w:tabs>
+          <w:tab w:val="num" w:pos="2160"/>
+        </w:tabs>
+        <w:ind w:left="2160" w:hanging="360"/>
+      </w:pPr>
+      <w:rPr>
+        <w:rFonts w:ascii="Anaheim" w:hAnsi="Anaheim" w:hint="default"/>
+      </w:rPr>
+    </w:lvl>
+    <w:lvl w:ilvl="3" w:tplc="CADE4396" w:tentative="1">
+      <w:start w:val="1"/>
+      <w:numFmt w:val="bullet"/>
+      <w:lvlText w:val="●"/>
+      <w:lvlJc w:val="left"/>
+      <w:pPr>
+        <w:tabs>
+          <w:tab w:val="num" w:pos="2880"/>
+        </w:tabs>
+        <w:ind w:left="2880" w:hanging="360"/>
+      </w:pPr>
+      <w:rPr>
+        <w:rFonts w:ascii="Anaheim" w:hAnsi="Anaheim" w:hint="default"/>
+      </w:rPr>
+    </w:lvl>
+    <w:lvl w:ilvl="4" w:tplc="4D6A42C6" w:tentative="1">
+      <w:start w:val="1"/>
+      <w:numFmt w:val="bullet"/>
+      <w:lvlText w:val="●"/>
+      <w:lvlJc w:val="left"/>
+      <w:pPr>
+        <w:tabs>
+          <w:tab w:val="num" w:pos="3600"/>
+        </w:tabs>
+        <w:ind w:left="3600" w:hanging="360"/>
+      </w:pPr>
+      <w:rPr>
+        <w:rFonts w:ascii="Anaheim" w:hAnsi="Anaheim" w:hint="default"/>
+      </w:rPr>
+    </w:lvl>
+    <w:lvl w:ilvl="5" w:tplc="F206572E" w:tentative="1">
+      <w:start w:val="1"/>
+      <w:numFmt w:val="bullet"/>
+      <w:lvlText w:val="●"/>
+      <w:lvlJc w:val="left"/>
+      <w:pPr>
+        <w:tabs>
+          <w:tab w:val="num" w:pos="4320"/>
+        </w:tabs>
+        <w:ind w:left="4320" w:hanging="360"/>
+      </w:pPr>
+      <w:rPr>
+        <w:rFonts w:ascii="Anaheim" w:hAnsi="Anaheim" w:hint="default"/>
+      </w:rPr>
+    </w:lvl>
+    <w:lvl w:ilvl="6" w:tplc="F8407056" w:tentative="1">
+      <w:start w:val="1"/>
+      <w:numFmt w:val="bullet"/>
+      <w:lvlText w:val="●"/>
+      <w:lvlJc w:val="left"/>
+      <w:pPr>
+        <w:tabs>
+          <w:tab w:val="num" w:pos="5040"/>
+        </w:tabs>
+        <w:ind w:left="5040" w:hanging="360"/>
+      </w:pPr>
+      <w:rPr>
+        <w:rFonts w:ascii="Anaheim" w:hAnsi="Anaheim" w:hint="default"/>
+      </w:rPr>
+    </w:lvl>
+    <w:lvl w:ilvl="7" w:tplc="1F6E0F8C" w:tentative="1">
+      <w:start w:val="1"/>
+      <w:numFmt w:val="bullet"/>
+      <w:lvlText w:val="●"/>
+      <w:lvlJc w:val="left"/>
+      <w:pPr>
+        <w:tabs>
+          <w:tab w:val="num" w:pos="5760"/>
+        </w:tabs>
+        <w:ind w:left="5760" w:hanging="360"/>
+      </w:pPr>
+      <w:rPr>
+        <w:rFonts w:ascii="Anaheim" w:hAnsi="Anaheim" w:hint="default"/>
+      </w:rPr>
+    </w:lvl>
+    <w:lvl w:ilvl="8" w:tplc="B906CF14" w:tentative="1">
+      <w:start w:val="1"/>
+      <w:numFmt w:val="bullet"/>
+      <w:lvlText w:val="●"/>
+      <w:lvlJc w:val="left"/>
+      <w:pPr>
+        <w:tabs>
+          <w:tab w:val="num" w:pos="6480"/>
+        </w:tabs>
+        <w:ind w:left="6480" w:hanging="360"/>
+      </w:pPr>
+      <w:rPr>
+        <w:rFonts w:ascii="Anaheim" w:hAnsi="Anaheim" w:hint="default"/>
+      </w:rPr>
+    </w:lvl>
+  </w:abstractNum>
+  <w:abstractNum w:abstractNumId="2" w15:restartNumberingAfterBreak="0">
+    <w:nsid w:val="32912D69"/>
+    <w:multiLevelType w:val="hybridMultilevel"/>
+    <w:tmpl w:val="A1B8C2D4"/>
+    <w:lvl w:ilvl="0" w:tplc="F420168A">
+      <w:start w:val="1"/>
+      <w:numFmt w:val="bullet"/>
+      <w:lvlText w:val="●"/>
+      <w:lvlJc w:val="left"/>
+      <w:pPr>
+        <w:tabs>
+          <w:tab w:val="num" w:pos="720"/>
+        </w:tabs>
+        <w:ind w:left="720" w:hanging="360"/>
+      </w:pPr>
+      <w:rPr>
+        <w:rFonts w:ascii="Anaheim" w:hAnsi="Anaheim" w:hint="default"/>
+      </w:rPr>
+    </w:lvl>
+    <w:lvl w:ilvl="1" w:tplc="2AAA471E" w:tentative="1">
+      <w:start w:val="1"/>
+      <w:numFmt w:val="bullet"/>
+      <w:lvlText w:val="●"/>
+      <w:lvlJc w:val="left"/>
+      <w:pPr>
+        <w:tabs>
+          <w:tab w:val="num" w:pos="1440"/>
+        </w:tabs>
+        <w:ind w:left="1440" w:hanging="360"/>
+      </w:pPr>
+      <w:rPr>
+        <w:rFonts w:ascii="Anaheim" w:hAnsi="Anaheim" w:hint="default"/>
+      </w:rPr>
+    </w:lvl>
+    <w:lvl w:ilvl="2" w:tplc="CC1E5660" w:tentative="1">
+      <w:start w:val="1"/>
+      <w:numFmt w:val="bullet"/>
+      <w:lvlText w:val="●"/>
+      <w:lvlJc w:val="left"/>
+      <w:pPr>
+        <w:tabs>
+          <w:tab w:val="num" w:pos="2160"/>
+        </w:tabs>
+        <w:ind w:left="2160" w:hanging="360"/>
+      </w:pPr>
+      <w:rPr>
+        <w:rFonts w:ascii="Anaheim" w:hAnsi="Anaheim" w:hint="default"/>
+      </w:rPr>
+    </w:lvl>
+    <w:lvl w:ilvl="3" w:tplc="22EE8DF6" w:tentative="1">
+      <w:start w:val="1"/>
+      <w:numFmt w:val="bullet"/>
+      <w:lvlText w:val="●"/>
+      <w:lvlJc w:val="left"/>
+      <w:pPr>
+        <w:tabs>
+          <w:tab w:val="num" w:pos="2880"/>
+        </w:tabs>
+        <w:ind w:left="2880" w:hanging="360"/>
+      </w:pPr>
+      <w:rPr>
+        <w:rFonts w:ascii="Anaheim" w:hAnsi="Anaheim" w:hint="default"/>
+      </w:rPr>
+    </w:lvl>
+    <w:lvl w:ilvl="4" w:tplc="A1A485BA" w:tentative="1">
+      <w:start w:val="1"/>
+      <w:numFmt w:val="bullet"/>
+      <w:lvlText w:val="●"/>
+      <w:lvlJc w:val="left"/>
+      <w:pPr>
+        <w:tabs>
+          <w:tab w:val="num" w:pos="3600"/>
+        </w:tabs>
+        <w:ind w:left="3600" w:hanging="360"/>
+      </w:pPr>
+      <w:rPr>
+        <w:rFonts w:ascii="Anaheim" w:hAnsi="Anaheim" w:hint="default"/>
+      </w:rPr>
+    </w:lvl>
+    <w:lvl w:ilvl="5" w:tplc="980C6818" w:tentative="1">
+      <w:start w:val="1"/>
+      <w:numFmt w:val="bullet"/>
+      <w:lvlText w:val="●"/>
+      <w:lvlJc w:val="left"/>
+      <w:pPr>
+        <w:tabs>
+          <w:tab w:val="num" w:pos="4320"/>
+        </w:tabs>
+        <w:ind w:left="4320" w:hanging="360"/>
+      </w:pPr>
+      <w:rPr>
+        <w:rFonts w:ascii="Anaheim" w:hAnsi="Anaheim" w:hint="default"/>
+      </w:rPr>
+    </w:lvl>
+    <w:lvl w:ilvl="6" w:tplc="FA3A2968" w:tentative="1">
+      <w:start w:val="1"/>
+      <w:numFmt w:val="bullet"/>
+      <w:lvlText w:val="●"/>
+      <w:lvlJc w:val="left"/>
+      <w:pPr>
+        <w:tabs>
+          <w:tab w:val="num" w:pos="5040"/>
+        </w:tabs>
+        <w:ind w:left="5040" w:hanging="360"/>
+      </w:pPr>
+      <w:rPr>
+        <w:rFonts w:ascii="Anaheim" w:hAnsi="Anaheim" w:hint="default"/>
+      </w:rPr>
+    </w:lvl>
+    <w:lvl w:ilvl="7" w:tplc="C5E09AFA" w:tentative="1">
+      <w:start w:val="1"/>
+      <w:numFmt w:val="bullet"/>
+      <w:lvlText w:val="●"/>
+      <w:lvlJc w:val="left"/>
+      <w:pPr>
+        <w:tabs>
+          <w:tab w:val="num" w:pos="5760"/>
+        </w:tabs>
+        <w:ind w:left="5760" w:hanging="360"/>
+      </w:pPr>
+      <w:rPr>
+        <w:rFonts w:ascii="Anaheim" w:hAnsi="Anaheim" w:hint="default"/>
+      </w:rPr>
+    </w:lvl>
+    <w:lvl w:ilvl="8" w:tplc="E1761A52" w:tentative="1">
+      <w:start w:val="1"/>
+      <w:numFmt w:val="bullet"/>
+      <w:lvlText w:val="●"/>
+      <w:lvlJc w:val="left"/>
+      <w:pPr>
+        <w:tabs>
+          <w:tab w:val="num" w:pos="6480"/>
+        </w:tabs>
+        <w:ind w:left="6480" w:hanging="360"/>
+      </w:pPr>
+      <w:rPr>
+        <w:rFonts w:ascii="Anaheim" w:hAnsi="Anaheim" w:hint="default"/>
+      </w:rPr>
+    </w:lvl>
+  </w:abstractNum>
+  <w:abstractNum w:abstractNumId="3" w15:restartNumberingAfterBreak="0">
     <w:nsid w:val="3937275A"/>
     <w:multiLevelType w:val="hybridMultilevel"/>
     <w:tmpl w:val="D1AADFCC"/>
@@ -794,7 +1065,7 @@
       </w:rPr>
     </w:lvl>
   </w:abstractNum>
-  <w:abstractNum w:abstractNumId="2" w15:restartNumberingAfterBreak="0">
+  <w:abstractNum w:abstractNumId="4" w15:restartNumberingAfterBreak="0">
     <w:nsid w:val="3BED40C4"/>
     <w:multiLevelType w:val="hybridMultilevel"/>
     <w:tmpl w:val="B164BC7C"/>
@@ -919,6 +1190,146 @@
       </w:rPr>
     </w:lvl>
     <w:lvl w:ilvl="8" w:tplc="076E89D8" w:tentative="1">
+      <w:start w:val="1"/>
+      <w:numFmt w:val="bullet"/>
+      <w:lvlText w:val="●"/>
+      <w:lvlJc w:val="left"/>
+      <w:pPr>
+        <w:tabs>
+          <w:tab w:val="num" w:pos="6480"/>
+        </w:tabs>
+        <w:ind w:left="6480" w:hanging="360"/>
+      </w:pPr>
+      <w:rPr>
+        <w:rFonts w:ascii="Anaheim" w:hAnsi="Anaheim" w:hint="default"/>
+      </w:rPr>
+    </w:lvl>
+  </w:abstractNum>
+  <w:abstractNum w:abstractNumId="5" w15:restartNumberingAfterBreak="0">
+    <w:nsid w:val="61B8237D"/>
+    <w:multiLevelType w:val="hybridMultilevel"/>
+    <w:tmpl w:val="6A9C6D2A"/>
+    <w:lvl w:ilvl="0" w:tplc="4F140CD8">
+      <w:start w:val="1"/>
+      <w:numFmt w:val="bullet"/>
+      <w:lvlText w:val="●"/>
+      <w:lvlJc w:val="left"/>
+      <w:pPr>
+        <w:tabs>
+          <w:tab w:val="num" w:pos="720"/>
+        </w:tabs>
+        <w:ind w:left="720" w:hanging="360"/>
+      </w:pPr>
+      <w:rPr>
+        <w:rFonts w:ascii="Anaheim" w:hAnsi="Anaheim" w:hint="default"/>
+      </w:rPr>
+    </w:lvl>
+    <w:lvl w:ilvl="1" w:tplc="2280FD50" w:tentative="1">
+      <w:start w:val="1"/>
+      <w:numFmt w:val="bullet"/>
+      <w:lvlText w:val="●"/>
+      <w:lvlJc w:val="left"/>
+      <w:pPr>
+        <w:tabs>
+          <w:tab w:val="num" w:pos="1440"/>
+        </w:tabs>
+        <w:ind w:left="1440" w:hanging="360"/>
+      </w:pPr>
+      <w:rPr>
+        <w:rFonts w:ascii="Anaheim" w:hAnsi="Anaheim" w:hint="default"/>
+      </w:rPr>
+    </w:lvl>
+    <w:lvl w:ilvl="2" w:tplc="68308304" w:tentative="1">
+      <w:start w:val="1"/>
+      <w:numFmt w:val="bullet"/>
+      <w:lvlText w:val="●"/>
+      <w:lvlJc w:val="left"/>
+      <w:pPr>
+        <w:tabs>
+          <w:tab w:val="num" w:pos="2160"/>
+        </w:tabs>
+        <w:ind w:left="2160" w:hanging="360"/>
+      </w:pPr>
+      <w:rPr>
+        <w:rFonts w:ascii="Anaheim" w:hAnsi="Anaheim" w:hint="default"/>
+      </w:rPr>
+    </w:lvl>
+    <w:lvl w:ilvl="3" w:tplc="D5C0C486" w:tentative="1">
+      <w:start w:val="1"/>
+      <w:numFmt w:val="bullet"/>
+      <w:lvlText w:val="●"/>
+      <w:lvlJc w:val="left"/>
+      <w:pPr>
+        <w:tabs>
+          <w:tab w:val="num" w:pos="2880"/>
+        </w:tabs>
+        <w:ind w:left="2880" w:hanging="360"/>
+      </w:pPr>
+      <w:rPr>
+        <w:rFonts w:ascii="Anaheim" w:hAnsi="Anaheim" w:hint="default"/>
+      </w:rPr>
+    </w:lvl>
+    <w:lvl w:ilvl="4" w:tplc="E39A3EA6" w:tentative="1">
+      <w:start w:val="1"/>
+      <w:numFmt w:val="bullet"/>
+      <w:lvlText w:val="●"/>
+      <w:lvlJc w:val="left"/>
+      <w:pPr>
+        <w:tabs>
+          <w:tab w:val="num" w:pos="3600"/>
+        </w:tabs>
+        <w:ind w:left="3600" w:hanging="360"/>
+      </w:pPr>
+      <w:rPr>
+        <w:rFonts w:ascii="Anaheim" w:hAnsi="Anaheim" w:hint="default"/>
+      </w:rPr>
+    </w:lvl>
+    <w:lvl w:ilvl="5" w:tplc="C7F6B916" w:tentative="1">
+      <w:start w:val="1"/>
+      <w:numFmt w:val="bullet"/>
+      <w:lvlText w:val="●"/>
+      <w:lvlJc w:val="left"/>
+      <w:pPr>
+        <w:tabs>
+          <w:tab w:val="num" w:pos="4320"/>
+        </w:tabs>
+        <w:ind w:left="4320" w:hanging="360"/>
+      </w:pPr>
+      <w:rPr>
+        <w:rFonts w:ascii="Anaheim" w:hAnsi="Anaheim" w:hint="default"/>
+      </w:rPr>
+    </w:lvl>
+    <w:lvl w:ilvl="6" w:tplc="35B4C292" w:tentative="1">
+      <w:start w:val="1"/>
+      <w:numFmt w:val="bullet"/>
+      <w:lvlText w:val="●"/>
+      <w:lvlJc w:val="left"/>
+      <w:pPr>
+        <w:tabs>
+          <w:tab w:val="num" w:pos="5040"/>
+        </w:tabs>
+        <w:ind w:left="5040" w:hanging="360"/>
+      </w:pPr>
+      <w:rPr>
+        <w:rFonts w:ascii="Anaheim" w:hAnsi="Anaheim" w:hint="default"/>
+      </w:rPr>
+    </w:lvl>
+    <w:lvl w:ilvl="7" w:tplc="0700E9BC" w:tentative="1">
+      <w:start w:val="1"/>
+      <w:numFmt w:val="bullet"/>
+      <w:lvlText w:val="●"/>
+      <w:lvlJc w:val="left"/>
+      <w:pPr>
+        <w:tabs>
+          <w:tab w:val="num" w:pos="5760"/>
+        </w:tabs>
+        <w:ind w:left="5760" w:hanging="360"/>
+      </w:pPr>
+      <w:rPr>
+        <w:rFonts w:ascii="Anaheim" w:hAnsi="Anaheim" w:hint="default"/>
+      </w:rPr>
+    </w:lvl>
+    <w:lvl w:ilvl="8" w:tplc="6DB07E72" w:tentative="1">
       <w:start w:val="1"/>
       <w:numFmt w:val="bullet"/>
       <w:lvlText w:val="●"/>
@@ -938,10 +1349,19 @@
     <w:abstractNumId w:val="0"/>
   </w:num>
   <w:num w:numId="2" w16cid:durableId="615059581">
-    <w:abstractNumId w:val="2"/>
+    <w:abstractNumId w:val="4"/>
   </w:num>
   <w:num w:numId="3" w16cid:durableId="583681914">
+    <w:abstractNumId w:val="3"/>
+  </w:num>
+  <w:num w:numId="4" w16cid:durableId="1556552333">
+    <w:abstractNumId w:val="5"/>
+  </w:num>
+  <w:num w:numId="5" w16cid:durableId="123086095">
     <w:abstractNumId w:val="1"/>
+  </w:num>
+  <w:num w:numId="6" w16cid:durableId="1508136483">
+    <w:abstractNumId w:val="2"/>
   </w:num>
 </w:numbering>
 </file>

</xml_diff>